<commit_message>
login_functionality completed of npbmis
</commit_message>
<xml_diff>
--- a/One_month_summary_presentation/One_month_summary.docx
+++ b/One_month_summary_presentation/One_month_summary.docx
@@ -199,7 +199,6 @@
         </w:rPr>
         <w:t xml:space="preserve">Tools used for non-functional testing (e.g., JMeter, </w:t>
       </w:r>
-      <w:proofErr w:type="spellStart"/>
       <w:r>
         <w:rPr>
           <w:rFonts w:ascii="Times New Roman" w:eastAsia="Times New Roman" w:hAnsi="Times New Roman" w:cs="Times New Roman"/>
@@ -210,7 +209,6 @@
         </w:rPr>
         <w:t>BurpSuite</w:t>
       </w:r>
-      <w:proofErr w:type="spellEnd"/>
       <w:r>
         <w:rPr>
           <w:rFonts w:ascii="Times New Roman" w:eastAsia="Times New Roman" w:hAnsi="Times New Roman" w:cs="Times New Roman"/>
@@ -653,16 +651,128 @@
     </w:p>
     <w:p>
       <w:pPr>
-        <w:pStyle w:val="NormalWeb"/>
         <w:rPr>
           <w:b/>
           <w:bCs/>
+          <w:sz w:val="32"/>
+          <w:szCs w:val="32"/>
         </w:rPr>
       </w:pPr>
       <w:r>
         <w:rPr>
           <w:b/>
           <w:bCs/>
+          <w:sz w:val="32"/>
+          <w:szCs w:val="32"/>
+        </w:rPr>
+        <w:t>Why to validate Json Schema in Postman?</w:t>
+      </w:r>
+    </w:p>
+    <w:p>
+      <w:pPr>
+        <w:pStyle w:val="NormalWeb"/>
+      </w:pPr>
+      <w:r>
+        <w:rPr>
+          <w:rFonts w:hAnsi="Symbol"/>
+        </w:rPr>
+        <w:t></w:t>
+      </w:r>
+      <w:r>
+        <w:t xml:space="preserve">  </w:t>
+      </w:r>
+      <w:r>
+        <w:rPr>
+          <w:rStyle w:val="Strong"/>
+        </w:rPr>
+        <w:t>Data Integrity</w:t>
+      </w:r>
+    </w:p>
+    <w:p>
+      <w:pPr>
+        <w:pStyle w:val="NormalWeb"/>
+      </w:pPr>
+      <w:r>
+        <w:rPr>
+          <w:rFonts w:hAnsi="Symbol"/>
+        </w:rPr>
+        <w:t></w:t>
+      </w:r>
+      <w:r>
+        <w:t xml:space="preserve"> </w:t>
+      </w:r>
+      <w:r>
+        <w:rPr>
+          <w:b/>
+          <w:bCs/>
+        </w:rPr>
+        <w:t>Early</w:t>
+      </w:r>
+      <w:r>
+        <w:rPr>
+          <w:rStyle w:val="Strong"/>
+        </w:rPr>
+        <w:t xml:space="preserve"> Detection of Issues:</w:t>
+      </w:r>
+      <w:r>
+        <w:t xml:space="preserve"> </w:t>
+      </w:r>
+    </w:p>
+    <w:p>
+      <w:pPr>
+        <w:pStyle w:val="NormalWeb"/>
+      </w:pPr>
+      <w:r>
+        <w:rPr>
+          <w:rFonts w:hAnsi="Symbol"/>
+        </w:rPr>
+        <w:t></w:t>
+      </w:r>
+      <w:r>
+        <w:t xml:space="preserve"> </w:t>
+      </w:r>
+      <w:r>
+        <w:rPr>
+          <w:b/>
+          <w:bCs/>
+        </w:rPr>
+        <w:t>Security</w:t>
+      </w:r>
+      <w:r>
+        <w:rPr>
+          <w:rStyle w:val="Strong"/>
+        </w:rPr>
+        <w:t xml:space="preserve"> and Data Safety</w:t>
+      </w:r>
+    </w:p>
+    <w:p>
+      <w:pPr>
+        <w:spacing w:before="100" w:beforeAutospacing="1" w:after="100" w:afterAutospacing="1" w:line="240" w:lineRule="auto"/>
+        <w:rPr>
+          <w:rFonts w:ascii="Times New Roman" w:eastAsia="Times New Roman" w:hAnsi="Times New Roman" w:cs="Times New Roman"/>
+          <w:kern w:val="0"/>
+          <w:sz w:val="24"/>
+          <w:szCs w:val="24"/>
+          <w14:ligatures w14:val="none"/>
+        </w:rPr>
+      </w:pPr>
+    </w:p>
+    <w:p>
+      <w:pPr>
+        <w:pStyle w:val="NormalWeb"/>
+        <w:rPr>
+          <w:b/>
+          <w:bCs/>
+          <w:sz w:val="32"/>
+          <w:szCs w:val="32"/>
+        </w:rPr>
+      </w:pPr>
+      <w:r>
+        <w:rPr>
+          <w:b/>
+          <w:bCs/>
+          <w:sz w:val="32"/>
+          <w:szCs w:val="32"/>
         </w:rPr>
         <w:t>Types of Authentications</w:t>
       </w:r>
@@ -682,7 +792,7 @@
         <w:t>No Auth:</w:t>
       </w:r>
       <w:r>
-        <w:t xml:space="preserve"> This is the default authorization method in Postman. It means no authentication is applied, and the API endpoint is accessible without any credentials. </w:t>
+        <w:t xml:space="preserve"> </w:t>
       </w:r>
     </w:p>
     <w:p>
@@ -783,6 +893,41 @@
     </w:p>
     <w:p>
       <w:pPr>
+        <w:pStyle w:val="NormalWeb"/>
+        <w:rPr>
+          <w:sz w:val="32"/>
+          <w:szCs w:val="32"/>
+        </w:rPr>
+      </w:pPr>
+      <w:r>
+        <w:rPr>
+          <w:rStyle w:val="Strong"/>
+          <w:sz w:val="32"/>
+          <w:szCs w:val="32"/>
+        </w:rPr>
+        <w:t>Data Driven Testing</w:t>
+      </w:r>
+    </w:p>
+    <w:p>
+      <w:r>
+        <w:t xml:space="preserve">Data-driven testing in Postman allows you to execute the same API request with multiple sets of data, helping you validate different scenarios </w:t>
+      </w:r>
+      <w:r>
+        <w:t>efficiently.</w:t>
+      </w:r>
+    </w:p>
+    <w:p>
+      <w:pPr>
+        <w:rPr>
+          <w:b/>
+          <w:bCs/>
+          <w:sz w:val="40"/>
+          <w:szCs w:val="40"/>
+        </w:rPr>
+      </w:pPr>
+    </w:p>
+    <w:p>
+      <w:pPr>
         <w:rPr>
           <w:b/>
           <w:bCs/>
@@ -797,130 +942,6 @@
           <w:sz w:val="32"/>
           <w:szCs w:val="32"/>
         </w:rPr>
-        <w:t xml:space="preserve">Why to validate </w:t>
-      </w:r>
-      <w:r>
-        <w:rPr>
-          <w:b/>
-          <w:bCs/>
-          <w:sz w:val="32"/>
-          <w:szCs w:val="32"/>
-        </w:rPr>
-        <w:t>Json</w:t>
-      </w:r>
-      <w:r>
-        <w:rPr>
-          <w:b/>
-          <w:bCs/>
-          <w:sz w:val="32"/>
-          <w:szCs w:val="32"/>
-        </w:rPr>
-        <w:t xml:space="preserve"> Schema in Postman?</w:t>
-      </w:r>
-    </w:p>
-    <w:p>
-      <w:pPr>
-        <w:pStyle w:val="NormalWeb"/>
-      </w:pPr>
-      <w:r>
-        <w:rPr>
-          <w:rFonts w:hAnsi="Symbol"/>
-        </w:rPr>
-        <w:t></w:t>
-      </w:r>
-      <w:r>
-        <w:t xml:space="preserve">  </w:t>
-      </w:r>
-      <w:r>
-        <w:rPr>
-          <w:rStyle w:val="Strong"/>
-        </w:rPr>
-        <w:t>Data Integrity</w:t>
-      </w:r>
-    </w:p>
-    <w:p>
-      <w:pPr>
-        <w:pStyle w:val="NormalWeb"/>
-      </w:pPr>
-      <w:r>
-        <w:rPr>
-          <w:rFonts w:hAnsi="Symbol"/>
-        </w:rPr>
-        <w:t></w:t>
-      </w:r>
-      <w:r>
-        <w:t xml:space="preserve"> </w:t>
-      </w:r>
-      <w:r>
-        <w:rPr>
-          <w:b/>
-          <w:bCs/>
-        </w:rPr>
-        <w:t>Early</w:t>
-      </w:r>
-      <w:r>
-        <w:rPr>
-          <w:rStyle w:val="Strong"/>
-        </w:rPr>
-        <w:t xml:space="preserve"> Detection of Issues:</w:t>
-      </w:r>
-      <w:r>
-        <w:t xml:space="preserve"> </w:t>
-      </w:r>
-    </w:p>
-    <w:p>
-      <w:pPr>
-        <w:pStyle w:val="NormalWeb"/>
-      </w:pPr>
-      <w:r>
-        <w:rPr>
-          <w:rFonts w:hAnsi="Symbol"/>
-        </w:rPr>
-        <w:t></w:t>
-      </w:r>
-      <w:r>
-        <w:t xml:space="preserve"> </w:t>
-      </w:r>
-      <w:r>
-        <w:rPr>
-          <w:b/>
-          <w:bCs/>
-        </w:rPr>
-        <w:t>Security</w:t>
-      </w:r>
-      <w:r>
-        <w:rPr>
-          <w:rStyle w:val="Strong"/>
-        </w:rPr>
-        <w:t xml:space="preserve"> and Data Safety</w:t>
-      </w:r>
-    </w:p>
-    <w:p>
-      <w:pPr>
-        <w:rPr>
-          <w:b/>
-          <w:bCs/>
-          <w:sz w:val="40"/>
-          <w:szCs w:val="40"/>
-        </w:rPr>
-      </w:pPr>
-    </w:p>
-    <w:p>
-      <w:pPr>
-        <w:rPr>
-          <w:b/>
-          <w:bCs/>
-          <w:sz w:val="32"/>
-          <w:szCs w:val="32"/>
-        </w:rPr>
-      </w:pPr>
-      <w:r>
-        <w:rPr>
-          <w:b/>
-          <w:bCs/>
-          <w:sz w:val="32"/>
-          <w:szCs w:val="32"/>
-        </w:rPr>
         <w:t>Advanced Xpath in Automation</w:t>
       </w:r>
     </w:p>
@@ -928,10 +949,10 @@
       <w:pPr>
         <w:spacing w:before="100" w:beforeAutospacing="1" w:after="100" w:afterAutospacing="1" w:line="240" w:lineRule="auto"/>
         <w:rPr>
-          <w:rFonts w:ascii="Courier New" w:eastAsia="Times New Roman" w:hAnsi="Courier New" w:cs="Courier New"/>
-          <w:kern w:val="0"/>
-          <w:sz w:val="20"/>
-          <w:szCs w:val="20"/>
+          <w:rFonts w:ascii="Times New Roman" w:eastAsia="Times New Roman" w:hAnsi="Times New Roman" w:cs="Times New Roman"/>
+          <w:kern w:val="0"/>
+          <w:sz w:val="24"/>
+          <w:szCs w:val="24"/>
           <w14:ligatures w14:val="none"/>
         </w:rPr>
       </w:pPr>
@@ -955,7 +976,7 @@
           <w:szCs w:val="24"/>
           <w14:ligatures w14:val="none"/>
         </w:rPr>
-        <w:t xml:space="preserve"> You can use XPath to locate elements based on their text content. For example, if you want to find a button with a specific label, you can use the </w:t>
+        <w:t xml:space="preserve"> </w:t>
       </w:r>
     </w:p>
     <w:p>
@@ -979,6 +1000,7 @@
           <w:szCs w:val="24"/>
           <w14:ligatures w14:val="none"/>
         </w:rPr>
+        <w:lastRenderedPageBreak/>
         <w:t>2. Using Contains and Starts-with Functions:</w:t>
       </w:r>
     </w:p>
@@ -1037,7 +1059,6 @@
           <w:szCs w:val="24"/>
           <w14:ligatures w14:val="none"/>
         </w:rPr>
-        <w:lastRenderedPageBreak/>
         <w:t>4. Using Axes:</w:t>
       </w:r>
       <w:r>
@@ -1422,7 +1443,10 @@
     </w:p>
     <w:p>
       <w:r>
-        <w:t xml:space="preserve"> Fixtures provide a way to manage test data, configure test environments, and perform other setup and cleanup tasks before and after test execution. They promote reusability and help in maintaining a clean and organized</w:t>
+        <w:t xml:space="preserve"> Fixtures provide a way to manage test data, configure test environments, and perform other setup and cleanup tasks before and after test execution. They promote reusability and help in maintaining a clean and </w:t>
+      </w:r>
+      <w:r>
+        <w:t>organized.</w:t>
       </w:r>
     </w:p>
     <w:p>
@@ -1570,7 +1594,8 @@
         </w:rPr>
       </w:pPr>
       <w:r>
-        <w:t>In pytest-bdd, Scenario Outlines are used to run the same scenario with multiple sets of data. They allow you to define a scenario once and then execute it multiple times with different input data, making it easier to test various scenarios and data combinations without duplicating code. Scenario Outlines are a powerful feature in pytest-bdd and are especially useful for data-driven testing.</w:t>
+        <w:lastRenderedPageBreak/>
+        <w:t>In pytest-bdd, Scenario Outlines are used to run the same scenario with multiple sets of data. Scenario Outlines are a powerful feature in pytest-bdd and are especially useful for data-driven testing.</w:t>
       </w:r>
     </w:p>
     <w:p>
@@ -5742,6 +5767,17 @@
     <w:basedOn w:val="DefaultParagraphFont"/>
     <w:rsid w:val="00362BCE"/>
   </w:style>
+  <w:style w:type="paragraph" w:styleId="ListParagraph">
+    <w:name w:val="List Paragraph"/>
+    <w:basedOn w:val="Normal"/>
+    <w:uiPriority w:val="34"/>
+    <w:qFormat/>
+    <w:rsid w:val="009B3F20"/>
+    <w:pPr>
+      <w:ind w:left="720"/>
+      <w:contextualSpacing/>
+    </w:pPr>
+  </w:style>
 </w:styles>
 </file>
 

</xml_diff>